<commit_message>
Added high level system architecture to design specifications
</commit_message>
<xml_diff>
--- a/DESIGN SPECIFICATIONS.docx
+++ b/DESIGN SPECIFICATIONS.docx
@@ -9,11 +9,58 @@
       <w:r>
         <w:t xml:space="preserve">TEAMUP </w:t>
       </w:r>
-      <w:bookmarkStart w:id="0" w:name="_GoBack"/>
-      <w:bookmarkEnd w:id="0"/>
       <w:r>
         <w:t>DESIGN SPECIFICATIONS</w:t>
       </w:r>
+    </w:p>
+    <w:p>
+      <w:pPr>
+        <w:pStyle w:val="Heading2"/>
+      </w:pPr>
+      <w:r>
+        <w:t>HIGH LEVEL SYSTEM ARCHITECTURE</w:t>
+      </w:r>
+    </w:p>
+    <w:p/>
+    <w:p>
+      <w:r>
+        <w:drawing>
+          <wp:inline distT="0" distB="0" distL="0" distR="0" wp14:anchorId="703D414E" wp14:editId="78FF3290">
+            <wp:extent cx="5943600" cy="2571115"/>
+            <wp:effectExtent l="0" t="0" r="0" b="635"/>
+            <wp:docPr id="104" name="Picture 103"/>
+            <wp:cNvGraphicFramePr/>
+            <a:graphic xmlns:a="http://schemas.openxmlformats.org/drawingml/2006/main">
+              <a:graphicData uri="http://schemas.openxmlformats.org/drawingml/2006/picture">
+                <pic:pic xmlns:pic="http://schemas.openxmlformats.org/drawingml/2006/picture">
+                  <pic:nvPicPr>
+                    <pic:cNvPr id="104" name="Picture 103"/>
+                    <pic:cNvPicPr/>
+                  </pic:nvPicPr>
+                  <pic:blipFill>
+                    <a:blip r:embed="rId5"/>
+                    <a:stretch/>
+                  </pic:blipFill>
+                  <pic:spPr>
+                    <a:xfrm>
+                      <a:off x="0" y="0"/>
+                      <a:ext cx="5943600" cy="2571115"/>
+                    </a:xfrm>
+                    <a:prstGeom prst="rect">
+                      <a:avLst/>
+                    </a:prstGeom>
+                    <a:ln>
+                      <a:noFill/>
+                    </a:ln>
+                  </pic:spPr>
+                </pic:pic>
+              </a:graphicData>
+            </a:graphic>
+          </wp:inline>
+        </w:drawing>
+      </w:r>
+      <w:bookmarkStart w:id="0" w:name="_GoBack"/>
+      <w:bookmarkEnd w:id="0"/>
     </w:p>
     <w:p/>
     <w:p>
@@ -45,7 +92,7 @@
                     <pic:cNvPicPr/>
                   </pic:nvPicPr>
                   <pic:blipFill>
-                    <a:blip r:embed="rId5">
+                    <a:blip r:embed="rId6">
                       <a:extLst>
                         <a:ext uri="{28A0092B-C50C-407E-A947-70E740481C1C}">
                           <a14:useLocalDpi xmlns:a14="http://schemas.microsoft.com/office/drawing/2010/main" val="0"/>
@@ -235,6 +282,7 @@
                 <w:color w:val="000000"/>
               </w:rPr>
             </w:pPr>
+            <w:proofErr w:type="spellStart"/>
             <w:r>
               <w:rPr>
                 <w:rFonts w:ascii="Calibri" w:eastAsia="Times New Roman" w:hAnsi="Calibri" w:cs="Times New Roman"/>
@@ -242,6 +290,7 @@
               </w:rPr>
               <w:t>fname</w:t>
             </w:r>
+            <w:proofErr w:type="spellEnd"/>
           </w:p>
         </w:tc>
         <w:tc>
@@ -302,6 +351,7 @@
                 <w:color w:val="000000"/>
               </w:rPr>
             </w:pPr>
+            <w:proofErr w:type="spellStart"/>
             <w:r>
               <w:rPr>
                 <w:rFonts w:ascii="Calibri" w:eastAsia="Times New Roman" w:hAnsi="Calibri" w:cs="Times New Roman"/>
@@ -309,6 +359,7 @@
               </w:rPr>
               <w:t>sname</w:t>
             </w:r>
+            <w:proofErr w:type="spellEnd"/>
           </w:p>
         </w:tc>
         <w:tc>
@@ -586,6 +637,7 @@
                 <w:color w:val="000000"/>
               </w:rPr>
             </w:pPr>
+            <w:proofErr w:type="spellStart"/>
             <w:r>
               <w:rPr>
                 <w:rFonts w:ascii="Calibri" w:eastAsia="Times New Roman" w:hAnsi="Calibri" w:cs="Times New Roman"/>
@@ -595,6 +647,7 @@
               </w:rPr>
               <w:t>UserProfile</w:t>
             </w:r>
+            <w:proofErr w:type="spellEnd"/>
           </w:p>
         </w:tc>
       </w:tr>
@@ -699,6 +752,7 @@
                 <w:color w:val="000000"/>
               </w:rPr>
             </w:pPr>
+            <w:proofErr w:type="spellStart"/>
             <w:r>
               <w:rPr>
                 <w:rFonts w:ascii="Calibri" w:eastAsia="Times New Roman" w:hAnsi="Calibri" w:cs="Times New Roman"/>
@@ -706,6 +760,7 @@
               </w:rPr>
               <w:t>phone_number</w:t>
             </w:r>
+            <w:proofErr w:type="spellEnd"/>
           </w:p>
         </w:tc>
         <w:tc>
@@ -771,7 +826,6 @@
                 <w:rFonts w:ascii="Calibri" w:eastAsia="Times New Roman" w:hAnsi="Calibri" w:cs="Times New Roman"/>
                 <w:color w:val="000000"/>
               </w:rPr>
-              <w:lastRenderedPageBreak/>
               <w:t>picture</w:t>
             </w:r>
           </w:p>
@@ -834,6 +888,7 @@
                 <w:color w:val="000000"/>
               </w:rPr>
             </w:pPr>
+            <w:proofErr w:type="spellStart"/>
             <w:r>
               <w:rPr>
                 <w:rFonts w:ascii="Calibri" w:eastAsia="Times New Roman" w:hAnsi="Calibri" w:cs="Times New Roman"/>
@@ -841,6 +896,7 @@
               </w:rPr>
               <w:t>about_me</w:t>
             </w:r>
+            <w:proofErr w:type="spellEnd"/>
           </w:p>
         </w:tc>
         <w:tc>
@@ -1298,6 +1354,7 @@
                 <w:color w:val="000000"/>
               </w:rPr>
             </w:pPr>
+            <w:proofErr w:type="spellStart"/>
             <w:r>
               <w:rPr>
                 <w:rFonts w:ascii="Calibri" w:eastAsia="Times New Roman" w:hAnsi="Calibri" w:cs="Times New Roman"/>
@@ -1305,6 +1362,7 @@
               </w:rPr>
               <w:t>course_password</w:t>
             </w:r>
+            <w:proofErr w:type="spellEnd"/>
           </w:p>
         </w:tc>
         <w:tc>
@@ -1365,6 +1423,7 @@
                 <w:color w:val="000000"/>
               </w:rPr>
             </w:pPr>
+            <w:proofErr w:type="spellStart"/>
             <w:r>
               <w:rPr>
                 <w:rFonts w:ascii="Calibri" w:eastAsia="Times New Roman" w:hAnsi="Calibri" w:cs="Times New Roman"/>
@@ -1372,6 +1431,7 @@
               </w:rPr>
               <w:t>team_size</w:t>
             </w:r>
+            <w:proofErr w:type="spellEnd"/>
           </w:p>
         </w:tc>
         <w:tc>
@@ -1432,6 +1492,7 @@
                 <w:color w:val="000000"/>
               </w:rPr>
             </w:pPr>
+            <w:proofErr w:type="spellStart"/>
             <w:r>
               <w:rPr>
                 <w:rFonts w:ascii="Calibri" w:eastAsia="Times New Roman" w:hAnsi="Calibri" w:cs="Times New Roman"/>
@@ -1439,6 +1500,7 @@
               </w:rPr>
               <w:t>add_date</w:t>
             </w:r>
+            <w:proofErr w:type="spellEnd"/>
           </w:p>
         </w:tc>
         <w:tc>
@@ -1463,6 +1525,7 @@
                 <w:color w:val="000000"/>
               </w:rPr>
             </w:pPr>
+            <w:proofErr w:type="spellStart"/>
             <w:r>
               <w:rPr>
                 <w:rFonts w:ascii="Calibri" w:eastAsia="Times New Roman" w:hAnsi="Calibri" w:cs="Times New Roman"/>
@@ -1470,6 +1533,7 @@
               </w:rPr>
               <w:t>Datetime</w:t>
             </w:r>
+            <w:proofErr w:type="spellEnd"/>
           </w:p>
         </w:tc>
       </w:tr>
@@ -1896,6 +1960,7 @@
                 <w:color w:val="000000"/>
               </w:rPr>
             </w:pPr>
+            <w:proofErr w:type="spellStart"/>
             <w:r>
               <w:rPr>
                 <w:rFonts w:ascii="Calibri" w:eastAsia="Times New Roman" w:hAnsi="Calibri" w:cs="Times New Roman"/>
@@ -1903,6 +1968,7 @@
               </w:rPr>
               <w:t>current_size</w:t>
             </w:r>
+            <w:proofErr w:type="spellEnd"/>
           </w:p>
         </w:tc>
         <w:tc>
@@ -1963,6 +2029,7 @@
                 <w:color w:val="000000"/>
               </w:rPr>
             </w:pPr>
+            <w:proofErr w:type="spellStart"/>
             <w:r>
               <w:rPr>
                 <w:rFonts w:ascii="Calibri" w:eastAsia="Times New Roman" w:hAnsi="Calibri" w:cs="Times New Roman"/>
@@ -1970,6 +2037,7 @@
               </w:rPr>
               <w:t>creation_date</w:t>
             </w:r>
+            <w:proofErr w:type="spellEnd"/>
           </w:p>
         </w:tc>
         <w:tc>
@@ -1994,6 +2062,7 @@
                 <w:color w:val="000000"/>
               </w:rPr>
             </w:pPr>
+            <w:proofErr w:type="spellStart"/>
             <w:r>
               <w:rPr>
                 <w:rFonts w:ascii="Calibri" w:eastAsia="Times New Roman" w:hAnsi="Calibri" w:cs="Times New Roman"/>
@@ -2001,6 +2070,7 @@
               </w:rPr>
               <w:t>Datetime</w:t>
             </w:r>
+            <w:proofErr w:type="spellEnd"/>
           </w:p>
         </w:tc>
       </w:tr>
@@ -2030,6 +2100,7 @@
                 <w:color w:val="000000"/>
               </w:rPr>
             </w:pPr>
+            <w:proofErr w:type="spellStart"/>
             <w:r>
               <w:rPr>
                 <w:rFonts w:ascii="Calibri" w:eastAsia="Times New Roman" w:hAnsi="Calibri" w:cs="Times New Roman"/>
@@ -2037,6 +2108,7 @@
               </w:rPr>
               <w:t>required_skills</w:t>
             </w:r>
+            <w:proofErr w:type="spellEnd"/>
           </w:p>
         </w:tc>
         <w:tc>
@@ -2169,6 +2241,7 @@
                 <w:rFonts w:ascii="Calibri" w:eastAsia="Times New Roman" w:hAnsi="Calibri" w:cs="Times New Roman"/>
                 <w:color w:val="000000"/>
               </w:rPr>
+              <w:lastRenderedPageBreak/>
               <w:t>creator ref User</w:t>
             </w:r>
           </w:p>
@@ -2365,12 +2438,21 @@
                 <w:color w:val="000000"/>
               </w:rPr>
             </w:pPr>
-            <w:r>
-              <w:rPr>
-                <w:rFonts w:ascii="Calibri" w:eastAsia="Times New Roman" w:hAnsi="Calibri" w:cs="Times New Roman"/>
-                <w:color w:val="000000"/>
-              </w:rPr>
-              <w:t>merge_with ref Team</w:t>
+            <w:proofErr w:type="spellStart"/>
+            <w:r>
+              <w:rPr>
+                <w:rFonts w:ascii="Calibri" w:eastAsia="Times New Roman" w:hAnsi="Calibri" w:cs="Times New Roman"/>
+                <w:color w:val="000000"/>
+              </w:rPr>
+              <w:t>merge_with</w:t>
+            </w:r>
+            <w:proofErr w:type="spellEnd"/>
+            <w:r>
+              <w:rPr>
+                <w:rFonts w:ascii="Calibri" w:eastAsia="Times New Roman" w:hAnsi="Calibri" w:cs="Times New Roman"/>
+                <w:color w:val="000000"/>
+              </w:rPr>
+              <w:t xml:space="preserve"> ref Team</w:t>
             </w:r>
           </w:p>
         </w:tc>
@@ -2448,6 +2530,7 @@
                 <w:color w:val="000000"/>
               </w:rPr>
             </w:pPr>
+            <w:proofErr w:type="spellStart"/>
             <w:r>
               <w:rPr>
                 <w:rFonts w:ascii="Calibri" w:eastAsia="Times New Roman" w:hAnsi="Calibri" w:cs="Times New Roman"/>
@@ -2457,6 +2540,7 @@
               </w:rPr>
               <w:t>MemberRequest</w:t>
             </w:r>
+            <w:proofErr w:type="spellEnd"/>
           </w:p>
         </w:tc>
       </w:tr>
@@ -2561,12 +2645,21 @@
                 <w:color w:val="000000"/>
               </w:rPr>
             </w:pPr>
-            <w:r>
-              <w:rPr>
-                <w:rFonts w:ascii="Calibri" w:eastAsia="Times New Roman" w:hAnsi="Calibri" w:cs="Times New Roman"/>
-                <w:color w:val="000000"/>
-              </w:rPr>
-              <w:t>user_id ref User</w:t>
+            <w:proofErr w:type="spellStart"/>
+            <w:r>
+              <w:rPr>
+                <w:rFonts w:ascii="Calibri" w:eastAsia="Times New Roman" w:hAnsi="Calibri" w:cs="Times New Roman"/>
+                <w:color w:val="000000"/>
+              </w:rPr>
+              <w:t>user_id</w:t>
+            </w:r>
+            <w:proofErr w:type="spellEnd"/>
+            <w:r>
+              <w:rPr>
+                <w:rFonts w:ascii="Calibri" w:eastAsia="Times New Roman" w:hAnsi="Calibri" w:cs="Times New Roman"/>
+                <w:color w:val="000000"/>
+              </w:rPr>
+              <w:t xml:space="preserve"> ref User</w:t>
             </w:r>
           </w:p>
         </w:tc>
@@ -2762,6 +2855,7 @@
                 <w:color w:val="000000"/>
               </w:rPr>
             </w:pPr>
+            <w:proofErr w:type="spellStart"/>
             <w:r>
               <w:rPr>
                 <w:rFonts w:ascii="Calibri" w:eastAsia="Times New Roman" w:hAnsi="Calibri" w:cs="Times New Roman"/>
@@ -2769,6 +2863,7 @@
               </w:rPr>
               <w:t>request_date</w:t>
             </w:r>
+            <w:proofErr w:type="spellEnd"/>
           </w:p>
         </w:tc>
         <w:tc>
@@ -2793,6 +2888,7 @@
                 <w:color w:val="000000"/>
               </w:rPr>
             </w:pPr>
+            <w:proofErr w:type="spellStart"/>
             <w:r>
               <w:rPr>
                 <w:rFonts w:ascii="Calibri" w:eastAsia="Times New Roman" w:hAnsi="Calibri" w:cs="Times New Roman"/>
@@ -2800,6 +2896,7 @@
               </w:rPr>
               <w:t>Datetime</w:t>
             </w:r>
+            <w:proofErr w:type="spellEnd"/>
           </w:p>
         </w:tc>
       </w:tr>
@@ -3025,7 +3122,6 @@
   <w:style w:type="character" w:default="1" w:styleId="DefaultParagraphFont">
     <w:name w:val="Default Paragraph Font"/>
     <w:uiPriority w:val="1"/>
-    <w:semiHidden/>
     <w:unhideWhenUsed/>
   </w:style>
   <w:style w:type="table" w:default="1" w:styleId="TableNormal">
@@ -3361,7 +3457,6 @@
   <w:style w:type="character" w:default="1" w:styleId="DefaultParagraphFont">
     <w:name w:val="Default Paragraph Font"/>
     <w:uiPriority w:val="1"/>
-    <w:semiHidden/>
     <w:unhideWhenUsed/>
   </w:style>
   <w:style w:type="table" w:default="1" w:styleId="TableNormal">

</xml_diff>